<commit_message>
Setup backend service (Spring Boot / Node)
</commit_message>
<xml_diff>
--- a/new-arc.docx
+++ b/new-arc.docx
@@ -256,15 +256,7 @@
         </w:numPr>
       </w:pPr>
       <w:r>
-        <w:t>Password hashing (</w:t>
-      </w:r>
-      <w:proofErr w:type="spellStart"/>
-      <w:r>
-        <w:t>bcrypt</w:t>
-      </w:r>
-      <w:proofErr w:type="spellEnd"/>
-      <w:r>
-        <w:t>)</w:t>
+        <w:t>Password hashing (bcrypt)</w:t>
       </w:r>
     </w:p>
     <w:p>
@@ -297,15 +289,7 @@
         </w:numPr>
       </w:pPr>
       <w:r>
-        <w:t xml:space="preserve">Basic </w:t>
-      </w:r>
-      <w:proofErr w:type="gramStart"/>
-      <w:r>
-        <w:t>frontend</w:t>
-      </w:r>
-      <w:proofErr w:type="gramEnd"/>
-      <w:r>
-        <w:t xml:space="preserve"> auth screens</w:t>
+        <w:t>Basic frontend auth screens</w:t>
       </w:r>
     </w:p>
     <w:p>
@@ -556,15 +540,7 @@
         </w:numPr>
       </w:pPr>
       <w:r>
-        <w:t xml:space="preserve">API documentation (Swagger / </w:t>
-      </w:r>
-      <w:proofErr w:type="spellStart"/>
-      <w:r>
-        <w:t>OpenAPI</w:t>
-      </w:r>
-      <w:proofErr w:type="spellEnd"/>
-      <w:r>
-        <w:t>)</w:t>
+        <w:t>API documentation (Swagger / OpenAPI)</w:t>
       </w:r>
     </w:p>
     <w:p>
@@ -2729,15 +2705,7 @@
         </w:numPr>
       </w:pPr>
       <w:r>
-        <w:t xml:space="preserve">Growth and engagement </w:t>
-      </w:r>
-      <w:proofErr w:type="gramStart"/>
-      <w:r>
-        <w:t>features</w:t>
-      </w:r>
-      <w:proofErr w:type="gramEnd"/>
-      <w:r>
-        <w:t xml:space="preserve"> live</w:t>
+        <w:t>Growth and engagement features live</w:t>
       </w:r>
     </w:p>
     <w:p>
@@ -18882,6 +18850,63 @@
       <w14:ligatures w14:val="none"/>
     </w:rPr>
   </w:style>
+  <w:style w:type="paragraph" w:styleId="HTMLPreformatted">
+    <w:name w:val="HTML Preformatted"/>
+    <w:basedOn w:val="Normal"/>
+    <w:link w:val="HTMLPreformattedChar"/>
+    <w:uiPriority w:val="99"/>
+    <w:semiHidden/>
+    <w:unhideWhenUsed/>
+    <w:rsid w:val="005566C6"/>
+    <w:pPr>
+      <w:tabs>
+        <w:tab w:val="left" w:pos="916"/>
+        <w:tab w:val="left" w:pos="1832"/>
+        <w:tab w:val="left" w:pos="2748"/>
+        <w:tab w:val="left" w:pos="3664"/>
+        <w:tab w:val="left" w:pos="4580"/>
+        <w:tab w:val="left" w:pos="5496"/>
+        <w:tab w:val="left" w:pos="6412"/>
+        <w:tab w:val="left" w:pos="7328"/>
+        <w:tab w:val="left" w:pos="8244"/>
+        <w:tab w:val="left" w:pos="9160"/>
+        <w:tab w:val="left" w:pos="10076"/>
+        <w:tab w:val="left" w:pos="10992"/>
+        <w:tab w:val="left" w:pos="11908"/>
+        <w:tab w:val="left" w:pos="12824"/>
+        <w:tab w:val="left" w:pos="13740"/>
+        <w:tab w:val="left" w:pos="14656"/>
+      </w:tabs>
+      <w:spacing w:after="0" w:line="240" w:lineRule="auto"/>
+    </w:pPr>
+    <w:rPr>
+      <w:rFonts w:ascii="Courier New" w:eastAsia="Times New Roman" w:hAnsi="Courier New" w:cs="Courier New"/>
+      <w:kern w:val="0"/>
+      <w:sz w:val="20"/>
+      <w:szCs w:val="20"/>
+      <w14:ligatures w14:val="none"/>
+    </w:rPr>
+  </w:style>
+  <w:style w:type="character" w:customStyle="1" w:styleId="HTMLPreformattedChar">
+    <w:name w:val="HTML Preformatted Char"/>
+    <w:basedOn w:val="DefaultParagraphFont"/>
+    <w:link w:val="HTMLPreformatted"/>
+    <w:uiPriority w:val="99"/>
+    <w:semiHidden/>
+    <w:rsid w:val="005566C6"/>
+    <w:rPr>
+      <w:rFonts w:ascii="Courier New" w:eastAsia="Times New Roman" w:hAnsi="Courier New" w:cs="Courier New"/>
+      <w:kern w:val="0"/>
+      <w:sz w:val="20"/>
+      <w:szCs w:val="20"/>
+      <w14:ligatures w14:val="none"/>
+    </w:rPr>
+  </w:style>
+  <w:style w:type="character" w:customStyle="1" w:styleId="user-select-contain">
+    <w:name w:val="user-select-contain"/>
+    <w:basedOn w:val="DefaultParagraphFont"/>
+    <w:rsid w:val="005566C6"/>
+  </w:style>
 </w:styles>
 </file>
 

</xml_diff>